<commit_message>
adjust the bg image to fit with view port
</commit_message>
<xml_diff>
--- a/README.docx
+++ b/README.docx
@@ -34,27 +34,14 @@
             <w:rStyle w:val="Hyperlink"/>
             <w:lang w:val="en-US"/>
           </w:rPr>
-          <w:t>W</w:t>
-        </w:r>
-        <w:r>
-          <w:rPr>
-            <w:rStyle w:val="Hyperlink"/>
-            <w:lang w:val="en-US"/>
-          </w:rPr>
-          <w:t>e</w:t>
-        </w:r>
-        <w:r>
-          <w:rPr>
-            <w:rStyle w:val="Hyperlink"/>
-            <w:lang w:val="en-US"/>
-          </w:rPr>
-          <w:t>bsite</w:t>
+          <w:t>Website</w:t>
         </w:r>
       </w:hyperlink>
     </w:p>
     <w:p>
       <w:pPr>
         <w:rPr>
+          <w:rStyle w:val="Hyperlink"/>
           <w:lang w:val="en-US"/>
         </w:rPr>
       </w:pPr>
@@ -64,21 +51,7 @@
             <w:rStyle w:val="Hyperlink"/>
             <w:lang w:val="en-US"/>
           </w:rPr>
-          <w:t xml:space="preserve">Code </w:t>
-        </w:r>
-        <w:r>
-          <w:rPr>
-            <w:rStyle w:val="Hyperlink"/>
-            <w:lang w:val="en-US"/>
-          </w:rPr>
-          <w:t>R</w:t>
-        </w:r>
-        <w:r>
-          <w:rPr>
-            <w:rStyle w:val="Hyperlink"/>
-            <w:lang w:val="en-US"/>
-          </w:rPr>
-          <w:t>epo</w:t>
+          <w:t>Code Repo</w:t>
         </w:r>
       </w:hyperlink>
     </w:p>
@@ -97,13 +70,40 @@
       </w:pPr>
       <w:r>
         <w:rPr>
-          <w:lang w:val="en-US"/>
-        </w:rPr>
-        <w:t>Team member: Jun Guo, Sujuan Zhu</w:t>
+          <w:rFonts w:hint="eastAsia"/>
+          <w:lang w:val="en-US"/>
+        </w:rPr>
+        <w:t>Bonus</w:t>
+      </w:r>
+      <w:r>
+        <w:rPr>
+          <w:lang w:val="en-US"/>
+        </w:rPr>
+        <w:t xml:space="preserve"> attempted: local storage and drag &amp; drop functionality</w:t>
       </w:r>
     </w:p>
     <w:p>
       <w:pPr>
+        <w:rPr>
+          <w:lang w:val="en-US"/>
+        </w:rPr>
+      </w:pPr>
+    </w:p>
+    <w:p>
+      <w:pPr>
+        <w:rPr>
+          <w:lang w:val="en-US"/>
+        </w:rPr>
+      </w:pPr>
+      <w:r>
+        <w:rPr>
+          <w:lang w:val="en-US"/>
+        </w:rPr>
+        <w:t>Team member: Jun Guo, Sujuan Zhu</w:t>
+      </w:r>
+    </w:p>
+    <w:p>
+      <w:pPr>
         <w:pStyle w:val="Heading1"/>
       </w:pPr>
       <w:r>
@@ -116,10 +116,7 @@
         <w:t>.</w:t>
       </w:r>
       <w:r>
-        <w:t xml:space="preserve"> </w:t>
-      </w:r>
-      <w:r>
-        <w:t>What were some challenges you faced while making this app?</w:t>
+        <w:t xml:space="preserve"> What were some challenges you faced while making this app?</w:t>
       </w:r>
     </w:p>
     <w:p>

</xml_diff>